<commit_message>
I have added my name to the table
</commit_message>
<xml_diff>
--- a/Team11.docx
+++ b/Team11.docx
@@ -172,19 +172,31 @@
           <w:tcPr>
             <w:tcW w:w="3116" w:type="dxa"/>
           </w:tcPr>
-          <w:p/>
+          <w:p>
+            <w:r>
+              <w:t>14</w:t>
+            </w:r>
+          </w:p>
         </w:tc>
         <w:tc>
           <w:tcPr>
             <w:tcW w:w="3117" w:type="dxa"/>
           </w:tcPr>
-          <w:p/>
+          <w:p>
+            <w:r>
+              <w:t>Mel Hernandez</w:t>
+            </w:r>
+          </w:p>
         </w:tc>
         <w:tc>
           <w:tcPr>
             <w:tcW w:w="3117" w:type="dxa"/>
           </w:tcPr>
-          <w:p/>
+          <w:p>
+            <w:r>
+              <w:t>Developer</w:t>
+            </w:r>
+          </w:p>
         </w:tc>
       </w:tr>
       <w:tr>

</xml_diff>